<commit_message>
Eranskinak txukundu eta izenburuak aldatu
</commit_message>
<xml_diff>
--- a/Barne Informazioa/Barne Kudeaketa/Hizkuntza Hitzarmena.docx
+++ b/Barne Informazioa/Barne Kudeaketa/Hizkuntza Hitzarmena.docx
@@ -1,16 +1,27 @@
 
 <file path=word/document.xml><?xml version="1.0" encoding="utf-8"?>
-<w:document xmlns:wpc="http://schemas.microsoft.com/office/word/2010/wordprocessingCanvas" xmlns:cx="http://schemas.microsoft.com/office/drawing/2014/chartex" xmlns:cx1="http://schemas.microsoft.com/office/drawing/2015/9/8/chartex" xmlns:cx2="http://schemas.microsoft.com/office/drawing/2015/10/21/chartex" xmlns:cx3="http://schemas.microsoft.com/office/drawing/2016/5/9/chartex" xmlns:cx4="http://schemas.microsoft.com/office/drawing/2016/5/10/chartex" xmlns:cx5="http://schemas.microsoft.com/office/drawing/2016/5/11/chartex" xmlns:cx6="http://schemas.microsoft.com/office/drawing/2016/5/12/chartex" xmlns:cx7="http://schemas.microsoft.com/office/drawing/2016/5/13/chartex" xmlns:cx8="http://schemas.microsoft.com/office/drawing/2016/5/14/chartex" xmlns:mc="http://schemas.openxmlformats.org/markup-compatibility/2006" xmlns:aink="http://schemas.microsoft.com/office/drawing/2016/ink" xmlns:am3d="http://schemas.microsoft.com/office/drawing/2017/model3d" xmlns:o="urn:schemas-microsoft-com:office:office" xmlns:r="http://schemas.openxmlformats.org/officeDocument/2006/relationships" xmlns:m="http://schemas.openxmlformats.org/officeDocument/2006/math" xmlns:v="urn:schemas-microsoft-com:vml" xmlns:wp14="http://schemas.microsoft.com/office/word/2010/wordprocessingDrawing" xmlns:wp="http://schemas.openxmlformats.org/drawingml/2006/wordprocessingDrawing" xmlns:w10="urn:schemas-microsoft-com:office:word" xmlns:w="http://schemas.openxmlformats.org/wordprocessingml/2006/main" xmlns:w14="http://schemas.microsoft.com/office/word/2010/wordml" xmlns:w15="http://schemas.microsoft.com/office/word/2012/wordml" xmlns:w16cex="http://schemas.microsoft.com/office/word/2018/wordml/cex" xmlns:w16cid="http://schemas.microsoft.com/office/word/2016/wordml/cid" xmlns:w16="http://schemas.microsoft.com/office/word/2018/wordml" xmlns:w16se="http://schemas.microsoft.com/office/word/2015/wordml/symex" xmlns:wpg="http://schemas.microsoft.com/office/word/2010/wordprocessingGroup" xmlns:wpi="http://schemas.microsoft.com/office/word/2010/wordprocessingInk" xmlns:wne="http://schemas.microsoft.com/office/word/2006/wordml" xmlns:wps="http://schemas.microsoft.com/office/word/2010/wordprocessingShape" mc:Ignorable="w14 w15 w16se w16cid w16 w16cex wp14">
+<w:document xmlns:wpc="http://schemas.microsoft.com/office/word/2010/wordprocessingCanvas" xmlns:cx="http://schemas.microsoft.com/office/drawing/2014/chartex" xmlns:cx1="http://schemas.microsoft.com/office/drawing/2015/9/8/chartex" xmlns:cx2="http://schemas.microsoft.com/office/drawing/2015/10/21/chartex" xmlns:cx3="http://schemas.microsoft.com/office/drawing/2016/5/9/chartex" xmlns:cx4="http://schemas.microsoft.com/office/drawing/2016/5/10/chartex" xmlns:cx5="http://schemas.microsoft.com/office/drawing/2016/5/11/chartex" xmlns:cx6="http://schemas.microsoft.com/office/drawing/2016/5/12/chartex" xmlns:cx7="http://schemas.microsoft.com/office/drawing/2016/5/13/chartex" xmlns:cx8="http://schemas.microsoft.com/office/drawing/2016/5/14/chartex" xmlns:mc="http://schemas.openxmlformats.org/markup-compatibility/2006" xmlns:aink="http://schemas.microsoft.com/office/drawing/2016/ink" xmlns:am3d="http://schemas.microsoft.com/office/drawing/2017/model3d" xmlns:o="urn:schemas-microsoft-com:office:office" xmlns:r="http://schemas.openxmlformats.org/officeDocument/2006/relationships" xmlns:m="http://schemas.openxmlformats.org/officeDocument/2006/math" xmlns:v="urn:schemas-microsoft-com:vml" xmlns:wp14="http://schemas.microsoft.com/office/word/2010/wordprocessingDrawing" xmlns:wp="http://schemas.openxmlformats.org/drawingml/2006/wordprocessingDrawing" xmlns:w10="urn:schemas-microsoft-com:office:word" xmlns:w="http://schemas.openxmlformats.org/wordprocessingml/2006/main" xmlns:w14="http://schemas.microsoft.com/office/word/2010/wordml" xmlns:w15="http://schemas.microsoft.com/office/word/2012/wordml" xmlns:w16cex="http://schemas.microsoft.com/office/word/2018/wordml/cex" xmlns:w16cid="http://schemas.microsoft.com/office/word/2016/wordml/cid" xmlns:w16="http://schemas.microsoft.com/office/word/2018/wordml" xmlns:w16sdtdh="http://schemas.microsoft.com/office/word/2020/wordml/sdtdatahash" xmlns:w16se="http://schemas.microsoft.com/office/word/2015/wordml/symex" xmlns:wpg="http://schemas.microsoft.com/office/word/2010/wordprocessingGroup" xmlns:wpi="http://schemas.microsoft.com/office/word/2010/wordprocessingInk" xmlns:wne="http://schemas.microsoft.com/office/word/2006/wordml" xmlns:wps="http://schemas.microsoft.com/office/word/2010/wordprocessingShape" mc:Ignorable="w14 w15 w16se w16cid w16 w16cex w16sdtdh wp14">
   <w:body>
     <w:p>
       <w:pPr>
-        <w:pStyle w:val="Ttulo"/>
-        <w:rPr>
+        <w:pStyle w:val="Ttulo1"/>
+        <w:numPr>
+          <w:ilvl w:val="0"/>
+          <w:numId w:val="0"/>
+        </w:numPr>
+        <w:ind w:left="432" w:hanging="432"/>
+        <w:rPr>
+          <w:b/>
+          <w:bCs/>
+          <w:color w:val="000000" w:themeColor="text1"/>
           <w:lang w:val="eu-ES"/>
         </w:rPr>
       </w:pPr>
       <w:r>
         <w:rPr>
+          <w:b/>
+          <w:bCs/>
+          <w:color w:val="000000" w:themeColor="text1"/>
           <w:lang w:val="eu-ES"/>
         </w:rPr>
         <w:t>Hizkuntza Hitzarmena</w:t>
@@ -77,19 +88,25 @@
         <w:rPr>
           <w:lang w:val="eu-ES"/>
         </w:rPr>
-        <w:t>bi</w:t>
+        <w:t>hiru</w:t>
       </w:r>
       <w:r>
         <w:rPr>
           <w:lang w:val="eu-ES"/>
         </w:rPr>
-        <w:t xml:space="preserve"> hizkuntza erabiltzen dira: </w:t>
+        <w:t xml:space="preserve"> hizkuntza erabiltzen dira: euskara ingelesa</w:t>
       </w:r>
       <w:r>
         <w:rPr>
           <w:lang w:val="eu-ES"/>
         </w:rPr>
-        <w:t>euskara eta ingelesa. Euskara da hizkuntza nagusia, baina ing</w:t>
+        <w:t xml:space="preserve"> eta gaztelera</w:t>
+      </w:r>
+      <w:r>
+        <w:rPr>
+          <w:lang w:val="eu-ES"/>
+        </w:rPr>
+        <w:t>. Euskara da hizkuntza nagusia, baina ing</w:t>
       </w:r>
       <w:r>
         <w:rPr>
@@ -109,17 +126,33 @@
         </w:rPr>
         <w:t>ere hainbat esparrutan erabiltzen da.</w:t>
       </w:r>
+      <w:r>
+        <w:rPr>
+          <w:lang w:val="eu-ES"/>
+        </w:rPr>
+        <w:t xml:space="preserve"> Gaztelera laguntzarako dokumentuetan bakarrik agertzen da.</w:t>
+      </w:r>
     </w:p>
     <w:p>
       <w:pPr>
-        <w:pStyle w:val="Ttulo1"/>
-        <w:jc w:val="both"/>
-        <w:rPr>
+        <w:pStyle w:val="Ttulo2"/>
+        <w:numPr>
+          <w:ilvl w:val="0"/>
+          <w:numId w:val="0"/>
+        </w:numPr>
+        <w:ind w:left="576" w:hanging="576"/>
+        <w:rPr>
+          <w:b/>
+          <w:bCs/>
+          <w:color w:val="000000" w:themeColor="text1"/>
           <w:lang w:val="eu-ES"/>
         </w:rPr>
       </w:pPr>
       <w:r>
         <w:rPr>
+          <w:b/>
+          <w:bCs/>
+          <w:color w:val="000000" w:themeColor="text1"/>
           <w:lang w:val="eu-ES"/>
         </w:rPr>
         <w:t>Euskara</w:t>
@@ -136,13 +169,7 @@
         <w:rPr>
           <w:lang w:val="eu-ES"/>
         </w:rPr>
-        <w:t>Dokumentazioa eta memoria idazteko euskara erabili da</w:t>
-      </w:r>
-      <w:r>
-        <w:rPr>
-          <w:lang w:val="eu-ES"/>
-        </w:rPr>
-        <w:t xml:space="preserve">. Beraz, CCII metodologiako txantiloia gaztelaniatik itzuli da. Gainera, </w:t>
+        <w:t xml:space="preserve">Dokumentazioa eta memoria idazteko euskara erabili da. Beraz, CCII metodologiako txantiloia gaztelaniatik itzuli da. Gainera, </w:t>
       </w:r>
       <w:proofErr w:type="spellStart"/>
       <w:r>
@@ -161,14 +188,24 @@
     </w:p>
     <w:p>
       <w:pPr>
-        <w:pStyle w:val="Ttulo1"/>
-        <w:jc w:val="both"/>
-        <w:rPr>
+        <w:pStyle w:val="Ttulo2"/>
+        <w:numPr>
+          <w:ilvl w:val="0"/>
+          <w:numId w:val="0"/>
+        </w:numPr>
+        <w:ind w:left="576" w:hanging="576"/>
+        <w:rPr>
+          <w:b/>
+          <w:bCs/>
+          <w:color w:val="000000" w:themeColor="text1"/>
           <w:lang w:val="eu-ES"/>
         </w:rPr>
       </w:pPr>
       <w:r>
         <w:rPr>
+          <w:b/>
+          <w:bCs/>
+          <w:color w:val="000000" w:themeColor="text1"/>
           <w:lang w:val="eu-ES"/>
         </w:rPr>
         <w:t>Ingelesa</w:t>
@@ -177,33 +214,66 @@
     <w:p>
       <w:pPr>
         <w:jc w:val="both"/>
+        <w:rPr>
+          <w:lang w:val="eu-ES"/>
+        </w:rPr>
       </w:pPr>
       <w:r>
         <w:rPr>
           <w:lang w:val="eu-ES"/>
         </w:rPr>
-        <w:t xml:space="preserve">Inplementazioa edota diseinurako den guztia ingelesez egitea erabaki da. </w:t>
+        <w:t>Inplementazioa edota diseinurako den guztia ingelesez egitea erabaki da. Izan ere, programazio aldetik ingelesa erabiltzen da hizkuntza estandar gisa. Gainera, erabiltzen diren tresna, metodologia etab. ingelesez daude, eta ez dauka zentzurik itzultzen hasteak.</w:t>
+      </w:r>
+    </w:p>
+    <w:p>
+      <w:pPr>
+        <w:pStyle w:val="Ttulo2"/>
+        <w:numPr>
+          <w:ilvl w:val="0"/>
+          <w:numId w:val="0"/>
+        </w:numPr>
+        <w:ind w:left="576" w:hanging="576"/>
+        <w:rPr>
+          <w:b/>
+          <w:bCs/>
+          <w:color w:val="000000" w:themeColor="text1"/>
+          <w:lang w:val="eu-ES"/>
+        </w:rPr>
+      </w:pPr>
+      <w:r>
+        <w:rPr>
+          <w:b/>
+          <w:bCs/>
+          <w:color w:val="000000" w:themeColor="text1"/>
+          <w:lang w:val="eu-ES"/>
+        </w:rPr>
+        <w:t>Gaztelera</w:t>
+      </w:r>
+    </w:p>
+    <w:p>
+      <w:pPr>
+        <w:jc w:val="both"/>
+        <w:rPr>
+          <w:lang w:val="eu-ES"/>
+        </w:rPr>
+      </w:pPr>
+      <w:r>
+        <w:rPr>
+          <w:lang w:val="eu-ES"/>
+        </w:rPr>
+        <w:t xml:space="preserve">Erabilitako </w:t>
       </w:r>
       <w:r>
         <w:rPr>
           <w:lang w:val="eu-ES"/>
         </w:rPr>
-        <w:t>I</w:t>
+        <w:t>dokumentu batzuk gazteleraz zeuden.</w:t>
       </w:r>
       <w:r>
         <w:rPr>
           <w:lang w:val="eu-ES"/>
         </w:rPr>
-        <w:t>zan ere, programazio aldetik ingelesa erabiltzen da hizkuntza estandar gisa</w:t>
-      </w:r>
-      <w:r>
-        <w:rPr>
-          <w:lang w:val="eu-ES"/>
-        </w:rPr>
-        <w:t>. Gainera, erabiltzen diren tresna, metodologia etab. ingelesez daude, eta ez dauka zentzurik itzultzen hasteak</w:t>
-      </w:r>
-      <w:r>
-        <w:t>.</w:t>
+        <w:t xml:space="preserve"> Adibidez, CCII-N2016-02 araua gazteleraz zegoen. Kontsultatu diren erreferentzia gehiago ere gazteleraz zeuden.</w:t>
       </w:r>
     </w:p>
     <w:sectPr>
@@ -221,7 +291,7 @@
 </file>
 
 <file path=word/endnotes.xml><?xml version="1.0" encoding="utf-8"?>
-<w:endnotes xmlns:wpc="http://schemas.microsoft.com/office/word/2010/wordprocessingCanvas" xmlns:cx="http://schemas.microsoft.com/office/drawing/2014/chartex" xmlns:cx1="http://schemas.microsoft.com/office/drawing/2015/9/8/chartex" xmlns:cx2="http://schemas.microsoft.com/office/drawing/2015/10/21/chartex" xmlns:cx3="http://schemas.microsoft.com/office/drawing/2016/5/9/chartex" xmlns:cx4="http://schemas.microsoft.com/office/drawing/2016/5/10/chartex" xmlns:cx5="http://schemas.microsoft.com/office/drawing/2016/5/11/chartex" xmlns:cx6="http://schemas.microsoft.com/office/drawing/2016/5/12/chartex" xmlns:cx7="http://schemas.microsoft.com/office/drawing/2016/5/13/chartex" xmlns:cx8="http://schemas.microsoft.com/office/drawing/2016/5/14/chartex" xmlns:mc="http://schemas.openxmlformats.org/markup-compatibility/2006" xmlns:aink="http://schemas.microsoft.com/office/drawing/2016/ink" xmlns:am3d="http://schemas.microsoft.com/office/drawing/2017/model3d" xmlns:o="urn:schemas-microsoft-com:office:office" xmlns:r="http://schemas.openxmlformats.org/officeDocument/2006/relationships" xmlns:m="http://schemas.openxmlformats.org/officeDocument/2006/math" xmlns:v="urn:schemas-microsoft-com:vml" xmlns:wp14="http://schemas.microsoft.com/office/word/2010/wordprocessingDrawing" xmlns:wp="http://schemas.openxmlformats.org/drawingml/2006/wordprocessingDrawing" xmlns:w10="urn:schemas-microsoft-com:office:word" xmlns:w="http://schemas.openxmlformats.org/wordprocessingml/2006/main" xmlns:w14="http://schemas.microsoft.com/office/word/2010/wordml" xmlns:w15="http://schemas.microsoft.com/office/word/2012/wordml" xmlns:w16cex="http://schemas.microsoft.com/office/word/2018/wordml/cex" xmlns:w16cid="http://schemas.microsoft.com/office/word/2016/wordml/cid" xmlns:w16="http://schemas.microsoft.com/office/word/2018/wordml" xmlns:w16se="http://schemas.microsoft.com/office/word/2015/wordml/symex" xmlns:wpg="http://schemas.microsoft.com/office/word/2010/wordprocessingGroup" xmlns:wpi="http://schemas.microsoft.com/office/word/2010/wordprocessingInk" xmlns:wne="http://schemas.microsoft.com/office/word/2006/wordml" xmlns:wps="http://schemas.microsoft.com/office/word/2010/wordprocessingShape" mc:Ignorable="w14 w15 w16se w16cid w16 w16cex wp14">
+<w:endnotes xmlns:wpc="http://schemas.microsoft.com/office/word/2010/wordprocessingCanvas" xmlns:cx="http://schemas.microsoft.com/office/drawing/2014/chartex" xmlns:cx1="http://schemas.microsoft.com/office/drawing/2015/9/8/chartex" xmlns:cx2="http://schemas.microsoft.com/office/drawing/2015/10/21/chartex" xmlns:cx3="http://schemas.microsoft.com/office/drawing/2016/5/9/chartex" xmlns:cx4="http://schemas.microsoft.com/office/drawing/2016/5/10/chartex" xmlns:cx5="http://schemas.microsoft.com/office/drawing/2016/5/11/chartex" xmlns:cx6="http://schemas.microsoft.com/office/drawing/2016/5/12/chartex" xmlns:cx7="http://schemas.microsoft.com/office/drawing/2016/5/13/chartex" xmlns:cx8="http://schemas.microsoft.com/office/drawing/2016/5/14/chartex" xmlns:mc="http://schemas.openxmlformats.org/markup-compatibility/2006" xmlns:aink="http://schemas.microsoft.com/office/drawing/2016/ink" xmlns:am3d="http://schemas.microsoft.com/office/drawing/2017/model3d" xmlns:o="urn:schemas-microsoft-com:office:office" xmlns:r="http://schemas.openxmlformats.org/officeDocument/2006/relationships" xmlns:m="http://schemas.openxmlformats.org/officeDocument/2006/math" xmlns:v="urn:schemas-microsoft-com:vml" xmlns:wp14="http://schemas.microsoft.com/office/word/2010/wordprocessingDrawing" xmlns:wp="http://schemas.openxmlformats.org/drawingml/2006/wordprocessingDrawing" xmlns:w10="urn:schemas-microsoft-com:office:word" xmlns:w="http://schemas.openxmlformats.org/wordprocessingml/2006/main" xmlns:w14="http://schemas.microsoft.com/office/word/2010/wordml" xmlns:w15="http://schemas.microsoft.com/office/word/2012/wordml" xmlns:w16cex="http://schemas.microsoft.com/office/word/2018/wordml/cex" xmlns:w16cid="http://schemas.microsoft.com/office/word/2016/wordml/cid" xmlns:w16="http://schemas.microsoft.com/office/word/2018/wordml" xmlns:w16sdtdh="http://schemas.microsoft.com/office/word/2020/wordml/sdtdatahash" xmlns:w16se="http://schemas.microsoft.com/office/word/2015/wordml/symex" xmlns:wpg="http://schemas.microsoft.com/office/word/2010/wordprocessingGroup" xmlns:wpi="http://schemas.microsoft.com/office/word/2010/wordprocessingInk" xmlns:wne="http://schemas.microsoft.com/office/word/2006/wordml" xmlns:wps="http://schemas.microsoft.com/office/word/2010/wordprocessingShape" mc:Ignorable="w14 w15 w16se w16cid w16 w16cex w16sdtdh wp14">
   <w:endnote w:type="separator" w:id="-1">
     <w:p>
       <w:pPr>
@@ -246,7 +316,7 @@
 </file>
 
 <file path=word/footer1.xml><?xml version="1.0" encoding="utf-8"?>
-<w:ftr xmlns:wpc="http://schemas.microsoft.com/office/word/2010/wordprocessingCanvas" xmlns:cx="http://schemas.microsoft.com/office/drawing/2014/chartex" xmlns:cx1="http://schemas.microsoft.com/office/drawing/2015/9/8/chartex" xmlns:cx2="http://schemas.microsoft.com/office/drawing/2015/10/21/chartex" xmlns:cx3="http://schemas.microsoft.com/office/drawing/2016/5/9/chartex" xmlns:cx4="http://schemas.microsoft.com/office/drawing/2016/5/10/chartex" xmlns:cx5="http://schemas.microsoft.com/office/drawing/2016/5/11/chartex" xmlns:cx6="http://schemas.microsoft.com/office/drawing/2016/5/12/chartex" xmlns:cx7="http://schemas.microsoft.com/office/drawing/2016/5/13/chartex" xmlns:cx8="http://schemas.microsoft.com/office/drawing/2016/5/14/chartex" xmlns:mc="http://schemas.openxmlformats.org/markup-compatibility/2006" xmlns:aink="http://schemas.microsoft.com/office/drawing/2016/ink" xmlns:am3d="http://schemas.microsoft.com/office/drawing/2017/model3d" xmlns:o="urn:schemas-microsoft-com:office:office" xmlns:r="http://schemas.openxmlformats.org/officeDocument/2006/relationships" xmlns:m="http://schemas.openxmlformats.org/officeDocument/2006/math" xmlns:v="urn:schemas-microsoft-com:vml" xmlns:wp14="http://schemas.microsoft.com/office/word/2010/wordprocessingDrawing" xmlns:wp="http://schemas.openxmlformats.org/drawingml/2006/wordprocessingDrawing" xmlns:w10="urn:schemas-microsoft-com:office:word" xmlns:w="http://schemas.openxmlformats.org/wordprocessingml/2006/main" xmlns:w14="http://schemas.microsoft.com/office/word/2010/wordml" xmlns:w15="http://schemas.microsoft.com/office/word/2012/wordml" xmlns:w16cex="http://schemas.microsoft.com/office/word/2018/wordml/cex" xmlns:w16cid="http://schemas.microsoft.com/office/word/2016/wordml/cid" xmlns:w16="http://schemas.microsoft.com/office/word/2018/wordml" xmlns:w16se="http://schemas.microsoft.com/office/word/2015/wordml/symex" xmlns:wpg="http://schemas.microsoft.com/office/word/2010/wordprocessingGroup" xmlns:wpi="http://schemas.microsoft.com/office/word/2010/wordprocessingInk" xmlns:wne="http://schemas.microsoft.com/office/word/2006/wordml" xmlns:wps="http://schemas.microsoft.com/office/word/2010/wordprocessingShape" mc:Ignorable="w14 w15 w16se w16cid w16 w16cex wp14">
+<w:ftr xmlns:wpc="http://schemas.microsoft.com/office/word/2010/wordprocessingCanvas" xmlns:cx="http://schemas.microsoft.com/office/drawing/2014/chartex" xmlns:cx1="http://schemas.microsoft.com/office/drawing/2015/9/8/chartex" xmlns:cx2="http://schemas.microsoft.com/office/drawing/2015/10/21/chartex" xmlns:cx3="http://schemas.microsoft.com/office/drawing/2016/5/9/chartex" xmlns:cx4="http://schemas.microsoft.com/office/drawing/2016/5/10/chartex" xmlns:cx5="http://schemas.microsoft.com/office/drawing/2016/5/11/chartex" xmlns:cx6="http://schemas.microsoft.com/office/drawing/2016/5/12/chartex" xmlns:cx7="http://schemas.microsoft.com/office/drawing/2016/5/13/chartex" xmlns:cx8="http://schemas.microsoft.com/office/drawing/2016/5/14/chartex" xmlns:mc="http://schemas.openxmlformats.org/markup-compatibility/2006" xmlns:aink="http://schemas.microsoft.com/office/drawing/2016/ink" xmlns:am3d="http://schemas.microsoft.com/office/drawing/2017/model3d" xmlns:o="urn:schemas-microsoft-com:office:office" xmlns:r="http://schemas.openxmlformats.org/officeDocument/2006/relationships" xmlns:m="http://schemas.openxmlformats.org/officeDocument/2006/math" xmlns:v="urn:schemas-microsoft-com:vml" xmlns:wp14="http://schemas.microsoft.com/office/word/2010/wordprocessingDrawing" xmlns:wp="http://schemas.openxmlformats.org/drawingml/2006/wordprocessingDrawing" xmlns:w10="urn:schemas-microsoft-com:office:word" xmlns:w="http://schemas.openxmlformats.org/wordprocessingml/2006/main" xmlns:w14="http://schemas.microsoft.com/office/word/2010/wordml" xmlns:w15="http://schemas.microsoft.com/office/word/2012/wordml" xmlns:w16cex="http://schemas.microsoft.com/office/word/2018/wordml/cex" xmlns:w16cid="http://schemas.microsoft.com/office/word/2016/wordml/cid" xmlns:w16="http://schemas.microsoft.com/office/word/2018/wordml" xmlns:w16sdtdh="http://schemas.microsoft.com/office/word/2020/wordml/sdtdatahash" xmlns:w16se="http://schemas.microsoft.com/office/word/2015/wordml/symex" xmlns:wpg="http://schemas.microsoft.com/office/word/2010/wordprocessingGroup" xmlns:wpi="http://schemas.microsoft.com/office/word/2010/wordprocessingInk" xmlns:wne="http://schemas.microsoft.com/office/word/2006/wordml" xmlns:wps="http://schemas.microsoft.com/office/word/2010/wordprocessingShape" mc:Ignorable="w14 w15 w16se w16cid w16 w16cex w16sdtdh wp14">
   <w:p>
     <w:pPr>
       <w:pStyle w:val="Piedepgina"/>
@@ -257,7 +327,7 @@
 </file>
 
 <file path=word/footer2.xml><?xml version="1.0" encoding="utf-8"?>
-<w:ftr xmlns:wpc="http://schemas.microsoft.com/office/word/2010/wordprocessingCanvas" xmlns:cx="http://schemas.microsoft.com/office/drawing/2014/chartex" xmlns:cx1="http://schemas.microsoft.com/office/drawing/2015/9/8/chartex" xmlns:cx2="http://schemas.microsoft.com/office/drawing/2015/10/21/chartex" xmlns:cx3="http://schemas.microsoft.com/office/drawing/2016/5/9/chartex" xmlns:cx4="http://schemas.microsoft.com/office/drawing/2016/5/10/chartex" xmlns:cx5="http://schemas.microsoft.com/office/drawing/2016/5/11/chartex" xmlns:cx6="http://schemas.microsoft.com/office/drawing/2016/5/12/chartex" xmlns:cx7="http://schemas.microsoft.com/office/drawing/2016/5/13/chartex" xmlns:cx8="http://schemas.microsoft.com/office/drawing/2016/5/14/chartex" xmlns:mc="http://schemas.openxmlformats.org/markup-compatibility/2006" xmlns:aink="http://schemas.microsoft.com/office/drawing/2016/ink" xmlns:am3d="http://schemas.microsoft.com/office/drawing/2017/model3d" xmlns:o="urn:schemas-microsoft-com:office:office" xmlns:r="http://schemas.openxmlformats.org/officeDocument/2006/relationships" xmlns:m="http://schemas.openxmlformats.org/officeDocument/2006/math" xmlns:v="urn:schemas-microsoft-com:vml" xmlns:wp14="http://schemas.microsoft.com/office/word/2010/wordprocessingDrawing" xmlns:wp="http://schemas.openxmlformats.org/drawingml/2006/wordprocessingDrawing" xmlns:w10="urn:schemas-microsoft-com:office:word" xmlns:w="http://schemas.openxmlformats.org/wordprocessingml/2006/main" xmlns:w14="http://schemas.microsoft.com/office/word/2010/wordml" xmlns:w15="http://schemas.microsoft.com/office/word/2012/wordml" xmlns:w16cex="http://schemas.microsoft.com/office/word/2018/wordml/cex" xmlns:w16cid="http://schemas.microsoft.com/office/word/2016/wordml/cid" xmlns:w16="http://schemas.microsoft.com/office/word/2018/wordml" xmlns:w16se="http://schemas.microsoft.com/office/word/2015/wordml/symex" xmlns:wpg="http://schemas.microsoft.com/office/word/2010/wordprocessingGroup" xmlns:wpi="http://schemas.microsoft.com/office/word/2010/wordprocessingInk" xmlns:wne="http://schemas.microsoft.com/office/word/2006/wordml" xmlns:wps="http://schemas.microsoft.com/office/word/2010/wordprocessingShape" mc:Ignorable="w14 w15 w16se w16cid w16 w16cex wp14">
+<w:ftr xmlns:wpc="http://schemas.microsoft.com/office/word/2010/wordprocessingCanvas" xmlns:cx="http://schemas.microsoft.com/office/drawing/2014/chartex" xmlns:cx1="http://schemas.microsoft.com/office/drawing/2015/9/8/chartex" xmlns:cx2="http://schemas.microsoft.com/office/drawing/2015/10/21/chartex" xmlns:cx3="http://schemas.microsoft.com/office/drawing/2016/5/9/chartex" xmlns:cx4="http://schemas.microsoft.com/office/drawing/2016/5/10/chartex" xmlns:cx5="http://schemas.microsoft.com/office/drawing/2016/5/11/chartex" xmlns:cx6="http://schemas.microsoft.com/office/drawing/2016/5/12/chartex" xmlns:cx7="http://schemas.microsoft.com/office/drawing/2016/5/13/chartex" xmlns:cx8="http://schemas.microsoft.com/office/drawing/2016/5/14/chartex" xmlns:mc="http://schemas.openxmlformats.org/markup-compatibility/2006" xmlns:aink="http://schemas.microsoft.com/office/drawing/2016/ink" xmlns:am3d="http://schemas.microsoft.com/office/drawing/2017/model3d" xmlns:o="urn:schemas-microsoft-com:office:office" xmlns:r="http://schemas.openxmlformats.org/officeDocument/2006/relationships" xmlns:m="http://schemas.openxmlformats.org/officeDocument/2006/math" xmlns:v="urn:schemas-microsoft-com:vml" xmlns:wp14="http://schemas.microsoft.com/office/word/2010/wordprocessingDrawing" xmlns:wp="http://schemas.openxmlformats.org/drawingml/2006/wordprocessingDrawing" xmlns:w10="urn:schemas-microsoft-com:office:word" xmlns:w="http://schemas.openxmlformats.org/wordprocessingml/2006/main" xmlns:w14="http://schemas.microsoft.com/office/word/2010/wordml" xmlns:w15="http://schemas.microsoft.com/office/word/2012/wordml" xmlns:w16cex="http://schemas.microsoft.com/office/word/2018/wordml/cex" xmlns:w16cid="http://schemas.microsoft.com/office/word/2016/wordml/cid" xmlns:w16="http://schemas.microsoft.com/office/word/2018/wordml" xmlns:w16sdtdh="http://schemas.microsoft.com/office/word/2020/wordml/sdtdatahash" xmlns:w16se="http://schemas.microsoft.com/office/word/2015/wordml/symex" xmlns:wpg="http://schemas.microsoft.com/office/word/2010/wordprocessingGroup" xmlns:wpi="http://schemas.microsoft.com/office/word/2010/wordprocessingInk" xmlns:wne="http://schemas.microsoft.com/office/word/2006/wordml" xmlns:wps="http://schemas.microsoft.com/office/word/2010/wordprocessingShape" mc:Ignorable="w14 w15 w16se w16cid w16 w16cex w16sdtdh wp14">
   <w:p>
     <w:pPr>
       <w:pStyle w:val="Piedepgina"/>
@@ -305,28 +375,18 @@
     <w:r>
       <w:t xml:space="preserve"> / </w:t>
     </w:r>
-    <w:r>
-      <w:fldChar w:fldCharType="begin"/>
-    </w:r>
-    <w:r>
-      <w:instrText>NUMPAGES  \* Arabic  \* MERGEFORMAT</w:instrText>
-    </w:r>
-    <w:r>
-      <w:fldChar w:fldCharType="separate"/>
-    </w:r>
-    <w:r>
-      <w:t>2</w:t>
-    </w:r>
-    <w:r>
-      <w:fldChar w:fldCharType="end"/>
-    </w:r>
+    <w:fldSimple w:instr="NUMPAGES  \* Arabic  \* MERGEFORMAT">
+      <w:r>
+        <w:t>2</w:t>
+      </w:r>
+    </w:fldSimple>
   </w:p>
   <w:p/>
 </w:ftr>
 </file>
 
 <file path=word/footnotes.xml><?xml version="1.0" encoding="utf-8"?>
-<w:footnotes xmlns:wpc="http://schemas.microsoft.com/office/word/2010/wordprocessingCanvas" xmlns:cx="http://schemas.microsoft.com/office/drawing/2014/chartex" xmlns:cx1="http://schemas.microsoft.com/office/drawing/2015/9/8/chartex" xmlns:cx2="http://schemas.microsoft.com/office/drawing/2015/10/21/chartex" xmlns:cx3="http://schemas.microsoft.com/office/drawing/2016/5/9/chartex" xmlns:cx4="http://schemas.microsoft.com/office/drawing/2016/5/10/chartex" xmlns:cx5="http://schemas.microsoft.com/office/drawing/2016/5/11/chartex" xmlns:cx6="http://schemas.microsoft.com/office/drawing/2016/5/12/chartex" xmlns:cx7="http://schemas.microsoft.com/office/drawing/2016/5/13/chartex" xmlns:cx8="http://schemas.microsoft.com/office/drawing/2016/5/14/chartex" xmlns:mc="http://schemas.openxmlformats.org/markup-compatibility/2006" xmlns:aink="http://schemas.microsoft.com/office/drawing/2016/ink" xmlns:am3d="http://schemas.microsoft.com/office/drawing/2017/model3d" xmlns:o="urn:schemas-microsoft-com:office:office" xmlns:r="http://schemas.openxmlformats.org/officeDocument/2006/relationships" xmlns:m="http://schemas.openxmlformats.org/officeDocument/2006/math" xmlns:v="urn:schemas-microsoft-com:vml" xmlns:wp14="http://schemas.microsoft.com/office/word/2010/wordprocessingDrawing" xmlns:wp="http://schemas.openxmlformats.org/drawingml/2006/wordprocessingDrawing" xmlns:w10="urn:schemas-microsoft-com:office:word" xmlns:w="http://schemas.openxmlformats.org/wordprocessingml/2006/main" xmlns:w14="http://schemas.microsoft.com/office/word/2010/wordml" xmlns:w15="http://schemas.microsoft.com/office/word/2012/wordml" xmlns:w16cex="http://schemas.microsoft.com/office/word/2018/wordml/cex" xmlns:w16cid="http://schemas.microsoft.com/office/word/2016/wordml/cid" xmlns:w16="http://schemas.microsoft.com/office/word/2018/wordml" xmlns:w16se="http://schemas.microsoft.com/office/word/2015/wordml/symex" xmlns:wpg="http://schemas.microsoft.com/office/word/2010/wordprocessingGroup" xmlns:wpi="http://schemas.microsoft.com/office/word/2010/wordprocessingInk" xmlns:wne="http://schemas.microsoft.com/office/word/2006/wordml" xmlns:wps="http://schemas.microsoft.com/office/word/2010/wordprocessingShape" mc:Ignorable="w14 w15 w16se w16cid w16 w16cex wp14">
+<w:footnotes xmlns:wpc="http://schemas.microsoft.com/office/word/2010/wordprocessingCanvas" xmlns:cx="http://schemas.microsoft.com/office/drawing/2014/chartex" xmlns:cx1="http://schemas.microsoft.com/office/drawing/2015/9/8/chartex" xmlns:cx2="http://schemas.microsoft.com/office/drawing/2015/10/21/chartex" xmlns:cx3="http://schemas.microsoft.com/office/drawing/2016/5/9/chartex" xmlns:cx4="http://schemas.microsoft.com/office/drawing/2016/5/10/chartex" xmlns:cx5="http://schemas.microsoft.com/office/drawing/2016/5/11/chartex" xmlns:cx6="http://schemas.microsoft.com/office/drawing/2016/5/12/chartex" xmlns:cx7="http://schemas.microsoft.com/office/drawing/2016/5/13/chartex" xmlns:cx8="http://schemas.microsoft.com/office/drawing/2016/5/14/chartex" xmlns:mc="http://schemas.openxmlformats.org/markup-compatibility/2006" xmlns:aink="http://schemas.microsoft.com/office/drawing/2016/ink" xmlns:am3d="http://schemas.microsoft.com/office/drawing/2017/model3d" xmlns:o="urn:schemas-microsoft-com:office:office" xmlns:r="http://schemas.openxmlformats.org/officeDocument/2006/relationships" xmlns:m="http://schemas.openxmlformats.org/officeDocument/2006/math" xmlns:v="urn:schemas-microsoft-com:vml" xmlns:wp14="http://schemas.microsoft.com/office/word/2010/wordprocessingDrawing" xmlns:wp="http://schemas.openxmlformats.org/drawingml/2006/wordprocessingDrawing" xmlns:w10="urn:schemas-microsoft-com:office:word" xmlns:w="http://schemas.openxmlformats.org/wordprocessingml/2006/main" xmlns:w14="http://schemas.microsoft.com/office/word/2010/wordml" xmlns:w15="http://schemas.microsoft.com/office/word/2012/wordml" xmlns:w16cex="http://schemas.microsoft.com/office/word/2018/wordml/cex" xmlns:w16cid="http://schemas.microsoft.com/office/word/2016/wordml/cid" xmlns:w16="http://schemas.microsoft.com/office/word/2018/wordml" xmlns:w16sdtdh="http://schemas.microsoft.com/office/word/2020/wordml/sdtdatahash" xmlns:w16se="http://schemas.microsoft.com/office/word/2015/wordml/symex" xmlns:wpg="http://schemas.microsoft.com/office/word/2010/wordprocessingGroup" xmlns:wpi="http://schemas.microsoft.com/office/word/2010/wordprocessingInk" xmlns:wne="http://schemas.microsoft.com/office/word/2006/wordml" xmlns:wps="http://schemas.microsoft.com/office/word/2010/wordprocessingShape" mc:Ignorable="w14 w15 w16se w16cid w16 w16cex w16sdtdh wp14">
   <w:footnote w:type="separator" w:id="-1">
     <w:p>
       <w:pPr>
@@ -351,7 +411,7 @@
 </file>
 
 <file path=word/header1.xml><?xml version="1.0" encoding="utf-8"?>
-<w:hdr xmlns:wpc="http://schemas.microsoft.com/office/word/2010/wordprocessingCanvas" xmlns:cx="http://schemas.microsoft.com/office/drawing/2014/chartex" xmlns:cx1="http://schemas.microsoft.com/office/drawing/2015/9/8/chartex" xmlns:cx2="http://schemas.microsoft.com/office/drawing/2015/10/21/chartex" xmlns:cx3="http://schemas.microsoft.com/office/drawing/2016/5/9/chartex" xmlns:cx4="http://schemas.microsoft.com/office/drawing/2016/5/10/chartex" xmlns:cx5="http://schemas.microsoft.com/office/drawing/2016/5/11/chartex" xmlns:cx6="http://schemas.microsoft.com/office/drawing/2016/5/12/chartex" xmlns:cx7="http://schemas.microsoft.com/office/drawing/2016/5/13/chartex" xmlns:cx8="http://schemas.microsoft.com/office/drawing/2016/5/14/chartex" xmlns:mc="http://schemas.openxmlformats.org/markup-compatibility/2006" xmlns:aink="http://schemas.microsoft.com/office/drawing/2016/ink" xmlns:am3d="http://schemas.microsoft.com/office/drawing/2017/model3d" xmlns:o="urn:schemas-microsoft-com:office:office" xmlns:r="http://schemas.openxmlformats.org/officeDocument/2006/relationships" xmlns:m="http://schemas.openxmlformats.org/officeDocument/2006/math" xmlns:v="urn:schemas-microsoft-com:vml" xmlns:wp14="http://schemas.microsoft.com/office/word/2010/wordprocessingDrawing" xmlns:wp="http://schemas.openxmlformats.org/drawingml/2006/wordprocessingDrawing" xmlns:w10="urn:schemas-microsoft-com:office:word" xmlns:w="http://schemas.openxmlformats.org/wordprocessingml/2006/main" xmlns:w14="http://schemas.microsoft.com/office/word/2010/wordml" xmlns:w15="http://schemas.microsoft.com/office/word/2012/wordml" xmlns:w16cex="http://schemas.microsoft.com/office/word/2018/wordml/cex" xmlns:w16cid="http://schemas.microsoft.com/office/word/2016/wordml/cid" xmlns:w16="http://schemas.microsoft.com/office/word/2018/wordml" xmlns:w16se="http://schemas.microsoft.com/office/word/2015/wordml/symex" xmlns:wpg="http://schemas.microsoft.com/office/word/2010/wordprocessingGroup" xmlns:wpi="http://schemas.microsoft.com/office/word/2010/wordprocessingInk" xmlns:wne="http://schemas.microsoft.com/office/word/2006/wordml" xmlns:wps="http://schemas.microsoft.com/office/word/2010/wordprocessingShape" mc:Ignorable="w14 w15 w16se w16cid w16 w16cex wp14">
+<w:hdr xmlns:wpc="http://schemas.microsoft.com/office/word/2010/wordprocessingCanvas" xmlns:cx="http://schemas.microsoft.com/office/drawing/2014/chartex" xmlns:cx1="http://schemas.microsoft.com/office/drawing/2015/9/8/chartex" xmlns:cx2="http://schemas.microsoft.com/office/drawing/2015/10/21/chartex" xmlns:cx3="http://schemas.microsoft.com/office/drawing/2016/5/9/chartex" xmlns:cx4="http://schemas.microsoft.com/office/drawing/2016/5/10/chartex" xmlns:cx5="http://schemas.microsoft.com/office/drawing/2016/5/11/chartex" xmlns:cx6="http://schemas.microsoft.com/office/drawing/2016/5/12/chartex" xmlns:cx7="http://schemas.microsoft.com/office/drawing/2016/5/13/chartex" xmlns:cx8="http://schemas.microsoft.com/office/drawing/2016/5/14/chartex" xmlns:mc="http://schemas.openxmlformats.org/markup-compatibility/2006" xmlns:aink="http://schemas.microsoft.com/office/drawing/2016/ink" xmlns:am3d="http://schemas.microsoft.com/office/drawing/2017/model3d" xmlns:o="urn:schemas-microsoft-com:office:office" xmlns:r="http://schemas.openxmlformats.org/officeDocument/2006/relationships" xmlns:m="http://schemas.openxmlformats.org/officeDocument/2006/math" xmlns:v="urn:schemas-microsoft-com:vml" xmlns:wp14="http://schemas.microsoft.com/office/word/2010/wordprocessingDrawing" xmlns:wp="http://schemas.openxmlformats.org/drawingml/2006/wordprocessingDrawing" xmlns:w10="urn:schemas-microsoft-com:office:word" xmlns:w="http://schemas.openxmlformats.org/wordprocessingml/2006/main" xmlns:w14="http://schemas.microsoft.com/office/word/2010/wordml" xmlns:w15="http://schemas.microsoft.com/office/word/2012/wordml" xmlns:w16cex="http://schemas.microsoft.com/office/word/2018/wordml/cex" xmlns:w16cid="http://schemas.microsoft.com/office/word/2016/wordml/cid" xmlns:w16="http://schemas.microsoft.com/office/word/2018/wordml" xmlns:w16sdtdh="http://schemas.microsoft.com/office/word/2020/wordml/sdtdatahash" xmlns:w16se="http://schemas.microsoft.com/office/word/2015/wordml/symex" xmlns:wpg="http://schemas.microsoft.com/office/word/2010/wordprocessingGroup" xmlns:wpi="http://schemas.microsoft.com/office/word/2010/wordprocessingInk" xmlns:wne="http://schemas.microsoft.com/office/word/2006/wordml" xmlns:wps="http://schemas.microsoft.com/office/word/2010/wordprocessingShape" mc:Ignorable="w14 w15 w16se w16cid w16 w16cex w16sdtdh wp14">
   <w:p>
     <w:pPr>
       <w:pStyle w:val="Encabezado"/>
@@ -362,7 +422,7 @@
 </file>
 
 <file path=word/header2.xml><?xml version="1.0" encoding="utf-8"?>
-<w:hdr xmlns:wpc="http://schemas.microsoft.com/office/word/2010/wordprocessingCanvas" xmlns:cx="http://schemas.microsoft.com/office/drawing/2014/chartex" xmlns:cx1="http://schemas.microsoft.com/office/drawing/2015/9/8/chartex" xmlns:cx2="http://schemas.microsoft.com/office/drawing/2015/10/21/chartex" xmlns:cx3="http://schemas.microsoft.com/office/drawing/2016/5/9/chartex" xmlns:cx4="http://schemas.microsoft.com/office/drawing/2016/5/10/chartex" xmlns:cx5="http://schemas.microsoft.com/office/drawing/2016/5/11/chartex" xmlns:cx6="http://schemas.microsoft.com/office/drawing/2016/5/12/chartex" xmlns:cx7="http://schemas.microsoft.com/office/drawing/2016/5/13/chartex" xmlns:cx8="http://schemas.microsoft.com/office/drawing/2016/5/14/chartex" xmlns:mc="http://schemas.openxmlformats.org/markup-compatibility/2006" xmlns:aink="http://schemas.microsoft.com/office/drawing/2016/ink" xmlns:am3d="http://schemas.microsoft.com/office/drawing/2017/model3d" xmlns:o="urn:schemas-microsoft-com:office:office" xmlns:r="http://schemas.openxmlformats.org/officeDocument/2006/relationships" xmlns:m="http://schemas.openxmlformats.org/officeDocument/2006/math" xmlns:v="urn:schemas-microsoft-com:vml" xmlns:wp14="http://schemas.microsoft.com/office/word/2010/wordprocessingDrawing" xmlns:wp="http://schemas.openxmlformats.org/drawingml/2006/wordprocessingDrawing" xmlns:w10="urn:schemas-microsoft-com:office:word" xmlns:w="http://schemas.openxmlformats.org/wordprocessingml/2006/main" xmlns:w14="http://schemas.microsoft.com/office/word/2010/wordml" xmlns:w15="http://schemas.microsoft.com/office/word/2012/wordml" xmlns:w16cex="http://schemas.microsoft.com/office/word/2018/wordml/cex" xmlns:w16cid="http://schemas.microsoft.com/office/word/2016/wordml/cid" xmlns:w16="http://schemas.microsoft.com/office/word/2018/wordml" xmlns:w16se="http://schemas.microsoft.com/office/word/2015/wordml/symex" xmlns:wpg="http://schemas.microsoft.com/office/word/2010/wordprocessingGroup" xmlns:wpi="http://schemas.microsoft.com/office/word/2010/wordprocessingInk" xmlns:wne="http://schemas.microsoft.com/office/word/2006/wordml" xmlns:wps="http://schemas.microsoft.com/office/word/2010/wordprocessingShape" mc:Ignorable="w14 w15 w16se w16cid w16 w16cex wp14">
+<w:hdr xmlns:wpc="http://schemas.microsoft.com/office/word/2010/wordprocessingCanvas" xmlns:cx="http://schemas.microsoft.com/office/drawing/2014/chartex" xmlns:cx1="http://schemas.microsoft.com/office/drawing/2015/9/8/chartex" xmlns:cx2="http://schemas.microsoft.com/office/drawing/2015/10/21/chartex" xmlns:cx3="http://schemas.microsoft.com/office/drawing/2016/5/9/chartex" xmlns:cx4="http://schemas.microsoft.com/office/drawing/2016/5/10/chartex" xmlns:cx5="http://schemas.microsoft.com/office/drawing/2016/5/11/chartex" xmlns:cx6="http://schemas.microsoft.com/office/drawing/2016/5/12/chartex" xmlns:cx7="http://schemas.microsoft.com/office/drawing/2016/5/13/chartex" xmlns:cx8="http://schemas.microsoft.com/office/drawing/2016/5/14/chartex" xmlns:mc="http://schemas.openxmlformats.org/markup-compatibility/2006" xmlns:aink="http://schemas.microsoft.com/office/drawing/2016/ink" xmlns:am3d="http://schemas.microsoft.com/office/drawing/2017/model3d" xmlns:o="urn:schemas-microsoft-com:office:office" xmlns:r="http://schemas.openxmlformats.org/officeDocument/2006/relationships" xmlns:m="http://schemas.openxmlformats.org/officeDocument/2006/math" xmlns:v="urn:schemas-microsoft-com:vml" xmlns:wp14="http://schemas.microsoft.com/office/word/2010/wordprocessingDrawing" xmlns:wp="http://schemas.openxmlformats.org/drawingml/2006/wordprocessingDrawing" xmlns:w10="urn:schemas-microsoft-com:office:word" xmlns:w="http://schemas.openxmlformats.org/wordprocessingml/2006/main" xmlns:w14="http://schemas.microsoft.com/office/word/2010/wordml" xmlns:w15="http://schemas.microsoft.com/office/word/2012/wordml" xmlns:w16cex="http://schemas.microsoft.com/office/word/2018/wordml/cex" xmlns:w16cid="http://schemas.microsoft.com/office/word/2016/wordml/cid" xmlns:w16="http://schemas.microsoft.com/office/word/2018/wordml" xmlns:w16sdtdh="http://schemas.microsoft.com/office/word/2020/wordml/sdtdatahash" xmlns:w16se="http://schemas.microsoft.com/office/word/2015/wordml/symex" xmlns:wpg="http://schemas.microsoft.com/office/word/2010/wordprocessingGroup" xmlns:wpi="http://schemas.microsoft.com/office/word/2010/wordprocessingInk" xmlns:wne="http://schemas.microsoft.com/office/word/2006/wordml" xmlns:wps="http://schemas.microsoft.com/office/word/2010/wordprocessingShape" mc:Ignorable="w14 w15 w16se w16cid w16 w16cex w16sdtdh wp14">
   <w:tbl>
     <w:tblPr>
       <w:tblStyle w:val="Tablaconcuadrcula"/>
@@ -595,7 +655,7 @@
 </file>
 
 <file path=word/numbering.xml><?xml version="1.0" encoding="utf-8"?>
-<w:numbering xmlns:wpc="http://schemas.microsoft.com/office/word/2010/wordprocessingCanvas" xmlns:cx="http://schemas.microsoft.com/office/drawing/2014/chartex" xmlns:cx1="http://schemas.microsoft.com/office/drawing/2015/9/8/chartex" xmlns:cx2="http://schemas.microsoft.com/office/drawing/2015/10/21/chartex" xmlns:cx3="http://schemas.microsoft.com/office/drawing/2016/5/9/chartex" xmlns:cx4="http://schemas.microsoft.com/office/drawing/2016/5/10/chartex" xmlns:cx5="http://schemas.microsoft.com/office/drawing/2016/5/11/chartex" xmlns:cx6="http://schemas.microsoft.com/office/drawing/2016/5/12/chartex" xmlns:cx7="http://schemas.microsoft.com/office/drawing/2016/5/13/chartex" xmlns:cx8="http://schemas.microsoft.com/office/drawing/2016/5/14/chartex" xmlns:mc="http://schemas.openxmlformats.org/markup-compatibility/2006" xmlns:aink="http://schemas.microsoft.com/office/drawing/2016/ink" xmlns:am3d="http://schemas.microsoft.com/office/drawing/2017/model3d" xmlns:o="urn:schemas-microsoft-com:office:office" xmlns:r="http://schemas.openxmlformats.org/officeDocument/2006/relationships" xmlns:m="http://schemas.openxmlformats.org/officeDocument/2006/math" xmlns:v="urn:schemas-microsoft-com:vml" xmlns:wp14="http://schemas.microsoft.com/office/word/2010/wordprocessingDrawing" xmlns:wp="http://schemas.openxmlformats.org/drawingml/2006/wordprocessingDrawing" xmlns:w10="urn:schemas-microsoft-com:office:word" xmlns:w="http://schemas.openxmlformats.org/wordprocessingml/2006/main" xmlns:w14="http://schemas.microsoft.com/office/word/2010/wordml" xmlns:w15="http://schemas.microsoft.com/office/word/2012/wordml" xmlns:w16cex="http://schemas.microsoft.com/office/word/2018/wordml/cex" xmlns:w16cid="http://schemas.microsoft.com/office/word/2016/wordml/cid" xmlns:w16="http://schemas.microsoft.com/office/word/2018/wordml" xmlns:w16se="http://schemas.microsoft.com/office/word/2015/wordml/symex" xmlns:wpg="http://schemas.microsoft.com/office/word/2010/wordprocessingGroup" xmlns:wpi="http://schemas.microsoft.com/office/word/2010/wordprocessingInk" xmlns:wne="http://schemas.microsoft.com/office/word/2006/wordml" xmlns:wps="http://schemas.microsoft.com/office/word/2010/wordprocessingShape" mc:Ignorable="w14 w15 w16se w16cid w16 w16cex wp14">
+<w:numbering xmlns:wpc="http://schemas.microsoft.com/office/word/2010/wordprocessingCanvas" xmlns:cx="http://schemas.microsoft.com/office/drawing/2014/chartex" xmlns:cx1="http://schemas.microsoft.com/office/drawing/2015/9/8/chartex" xmlns:cx2="http://schemas.microsoft.com/office/drawing/2015/10/21/chartex" xmlns:cx3="http://schemas.microsoft.com/office/drawing/2016/5/9/chartex" xmlns:cx4="http://schemas.microsoft.com/office/drawing/2016/5/10/chartex" xmlns:cx5="http://schemas.microsoft.com/office/drawing/2016/5/11/chartex" xmlns:cx6="http://schemas.microsoft.com/office/drawing/2016/5/12/chartex" xmlns:cx7="http://schemas.microsoft.com/office/drawing/2016/5/13/chartex" xmlns:cx8="http://schemas.microsoft.com/office/drawing/2016/5/14/chartex" xmlns:mc="http://schemas.openxmlformats.org/markup-compatibility/2006" xmlns:aink="http://schemas.microsoft.com/office/drawing/2016/ink" xmlns:am3d="http://schemas.microsoft.com/office/drawing/2017/model3d" xmlns:o="urn:schemas-microsoft-com:office:office" xmlns:r="http://schemas.openxmlformats.org/officeDocument/2006/relationships" xmlns:m="http://schemas.openxmlformats.org/officeDocument/2006/math" xmlns:v="urn:schemas-microsoft-com:vml" xmlns:wp14="http://schemas.microsoft.com/office/word/2010/wordprocessingDrawing" xmlns:wp="http://schemas.openxmlformats.org/drawingml/2006/wordprocessingDrawing" xmlns:w10="urn:schemas-microsoft-com:office:word" xmlns:w="http://schemas.openxmlformats.org/wordprocessingml/2006/main" xmlns:w14="http://schemas.microsoft.com/office/word/2010/wordml" xmlns:w15="http://schemas.microsoft.com/office/word/2012/wordml" xmlns:w16cex="http://schemas.microsoft.com/office/word/2018/wordml/cex" xmlns:w16cid="http://schemas.microsoft.com/office/word/2016/wordml/cid" xmlns:w16="http://schemas.microsoft.com/office/word/2018/wordml" xmlns:w16sdtdh="http://schemas.microsoft.com/office/word/2020/wordml/sdtdatahash" xmlns:w16se="http://schemas.microsoft.com/office/word/2015/wordml/symex" xmlns:wpg="http://schemas.microsoft.com/office/word/2010/wordprocessingGroup" xmlns:wpi="http://schemas.microsoft.com/office/word/2010/wordprocessingInk" xmlns:wne="http://schemas.microsoft.com/office/word/2006/wordml" xmlns:wps="http://schemas.microsoft.com/office/word/2010/wordprocessingShape" mc:Ignorable="w14 w15 w16se w16cid w16 w16cex w16sdtdh wp14">
   <w:abstractNum w:abstractNumId="0" w15:restartNumberingAfterBreak="0">
     <w:nsid w:val="30AE5079"/>
     <w:multiLevelType w:val="multilevel"/>
@@ -1113,7 +1173,7 @@
 </file>
 
 <file path=word/styles.xml><?xml version="1.0" encoding="utf-8"?>
-<w:styles xmlns:mc="http://schemas.openxmlformats.org/markup-compatibility/2006" xmlns:r="http://schemas.openxmlformats.org/officeDocument/2006/relationships" xmlns:w="http://schemas.openxmlformats.org/wordprocessingml/2006/main" xmlns:w14="http://schemas.microsoft.com/office/word/2010/wordml" xmlns:w15="http://schemas.microsoft.com/office/word/2012/wordml" xmlns:w16cex="http://schemas.microsoft.com/office/word/2018/wordml/cex" xmlns:w16cid="http://schemas.microsoft.com/office/word/2016/wordml/cid" xmlns:w16="http://schemas.microsoft.com/office/word/2018/wordml" xmlns:w16se="http://schemas.microsoft.com/office/word/2015/wordml/symex" mc:Ignorable="w14 w15 w16se w16cid w16 w16cex">
+<w:styles xmlns:mc="http://schemas.openxmlformats.org/markup-compatibility/2006" xmlns:r="http://schemas.openxmlformats.org/officeDocument/2006/relationships" xmlns:w="http://schemas.openxmlformats.org/wordprocessingml/2006/main" xmlns:w14="http://schemas.microsoft.com/office/word/2010/wordml" xmlns:w15="http://schemas.microsoft.com/office/word/2012/wordml" xmlns:w16cex="http://schemas.microsoft.com/office/word/2018/wordml/cex" xmlns:w16cid="http://schemas.microsoft.com/office/word/2016/wordml/cid" xmlns:w16="http://schemas.microsoft.com/office/word/2018/wordml" xmlns:w16sdtdh="http://schemas.microsoft.com/office/word/2020/wordml/sdtdatahash" xmlns:w16se="http://schemas.microsoft.com/office/word/2015/wordml/symex" mc:Ignorable="w14 w15 w16se w16cid w16 w16cex w16sdtdh">
   <w:docDefaults>
     <w:rPrDefault>
       <w:rPr>
@@ -2608,6 +2668,74 @@
       <w:lang w:eastAsia="es-ES"/>
     </w:rPr>
   </w:style>
+  <w:style w:type="character" w:styleId="Refdecomentario">
+    <w:name w:val="annotation reference"/>
+    <w:basedOn w:val="Fuentedeprrafopredeter"/>
+    <w:uiPriority w:val="99"/>
+    <w:semiHidden/>
+    <w:unhideWhenUsed/>
+    <w:rsid w:val="00937A81"/>
+    <w:rPr>
+      <w:sz w:val="16"/>
+      <w:szCs w:val="16"/>
+    </w:rPr>
+  </w:style>
+  <w:style w:type="paragraph" w:styleId="Textocomentario">
+    <w:name w:val="annotation text"/>
+    <w:basedOn w:val="Normal"/>
+    <w:link w:val="TextocomentarioCar"/>
+    <w:uiPriority w:val="99"/>
+    <w:semiHidden/>
+    <w:unhideWhenUsed/>
+    <w:rsid w:val="00937A81"/>
+    <w:pPr>
+      <w:spacing w:line="240" w:lineRule="auto"/>
+    </w:pPr>
+    <w:rPr>
+      <w:sz w:val="20"/>
+      <w:szCs w:val="20"/>
+    </w:rPr>
+  </w:style>
+  <w:style w:type="character" w:customStyle="1" w:styleId="TextocomentarioCar">
+    <w:name w:val="Texto comentario Car"/>
+    <w:basedOn w:val="Fuentedeprrafopredeter"/>
+    <w:link w:val="Textocomentario"/>
+    <w:uiPriority w:val="99"/>
+    <w:semiHidden/>
+    <w:rsid w:val="00937A81"/>
+    <w:rPr>
+      <w:sz w:val="20"/>
+      <w:szCs w:val="20"/>
+    </w:rPr>
+  </w:style>
+  <w:style w:type="paragraph" w:styleId="Asuntodelcomentario">
+    <w:name w:val="annotation subject"/>
+    <w:basedOn w:val="Textocomentario"/>
+    <w:next w:val="Textocomentario"/>
+    <w:link w:val="AsuntodelcomentarioCar"/>
+    <w:uiPriority w:val="99"/>
+    <w:semiHidden/>
+    <w:unhideWhenUsed/>
+    <w:rsid w:val="00937A81"/>
+    <w:rPr>
+      <w:b/>
+      <w:bCs/>
+    </w:rPr>
+  </w:style>
+  <w:style w:type="character" w:customStyle="1" w:styleId="AsuntodelcomentarioCar">
+    <w:name w:val="Asunto del comentario Car"/>
+    <w:basedOn w:val="TextocomentarioCar"/>
+    <w:link w:val="Asuntodelcomentario"/>
+    <w:uiPriority w:val="99"/>
+    <w:semiHidden/>
+    <w:rsid w:val="00937A81"/>
+    <w:rPr>
+      <w:b/>
+      <w:bCs/>
+      <w:sz w:val="20"/>
+      <w:szCs w:val="20"/>
+    </w:rPr>
+  </w:style>
 </w:styles>
 </file>
 

</xml_diff>

<commit_message>
Kudeaketa Plana eta Hizkuntza Hitzarmena
</commit_message>
<xml_diff>
--- a/Barne Informazioa/Barne Kudeaketa/Hizkuntza Hitzarmena.docx
+++ b/Barne Informazioa/Barne Kudeaketa/Hizkuntza Hitzarmena.docx
@@ -4,26 +4,9 @@
   <w:body>
     <w:p>
       <w:pPr>
-        <w:pStyle w:val="Ttulo1"/>
-        <w:numPr>
-          <w:ilvl w:val="0"/>
-          <w:numId w:val="0"/>
-        </w:numPr>
-        <w:ind w:left="432" w:hanging="432"/>
-        <w:rPr>
-          <w:b/>
-          <w:bCs/>
-          <w:color w:val="000000" w:themeColor="text1"/>
-          <w:lang w:val="eu-ES"/>
-        </w:rPr>
+        <w:pStyle w:val="Ttulo"/>
       </w:pPr>
       <w:r>
-        <w:rPr>
-          <w:b/>
-          <w:bCs/>
-          <w:color w:val="000000" w:themeColor="text1"/>
-          <w:lang w:val="eu-ES"/>
-        </w:rPr>
         <w:t>Hizkuntza Hitzarmena</w:t>
       </w:r>
     </w:p>
@@ -135,26 +118,9 @@
     </w:p>
     <w:p>
       <w:pPr>
-        <w:pStyle w:val="Ttulo2"/>
-        <w:numPr>
-          <w:ilvl w:val="0"/>
-          <w:numId w:val="0"/>
-        </w:numPr>
-        <w:ind w:left="576" w:hanging="576"/>
-        <w:rPr>
-          <w:b/>
-          <w:bCs/>
-          <w:color w:val="000000" w:themeColor="text1"/>
-          <w:lang w:val="eu-ES"/>
-        </w:rPr>
+        <w:pStyle w:val="Ttulo1"/>
       </w:pPr>
       <w:r>
-        <w:rPr>
-          <w:b/>
-          <w:bCs/>
-          <w:color w:val="000000" w:themeColor="text1"/>
-          <w:lang w:val="eu-ES"/>
-        </w:rPr>
         <w:t>Euskara</w:t>
       </w:r>
     </w:p>
@@ -188,26 +154,9 @@
     </w:p>
     <w:p>
       <w:pPr>
-        <w:pStyle w:val="Ttulo2"/>
-        <w:numPr>
-          <w:ilvl w:val="0"/>
-          <w:numId w:val="0"/>
-        </w:numPr>
-        <w:ind w:left="576" w:hanging="576"/>
-        <w:rPr>
-          <w:b/>
-          <w:bCs/>
-          <w:color w:val="000000" w:themeColor="text1"/>
-          <w:lang w:val="eu-ES"/>
-        </w:rPr>
+        <w:pStyle w:val="Ttulo1"/>
       </w:pPr>
       <w:r>
-        <w:rPr>
-          <w:b/>
-          <w:bCs/>
-          <w:color w:val="000000" w:themeColor="text1"/>
-          <w:lang w:val="eu-ES"/>
-        </w:rPr>
         <w:t>Ingelesa</w:t>
       </w:r>
     </w:p>
@@ -227,26 +176,9 @@
     </w:p>
     <w:p>
       <w:pPr>
-        <w:pStyle w:val="Ttulo2"/>
-        <w:numPr>
-          <w:ilvl w:val="0"/>
-          <w:numId w:val="0"/>
-        </w:numPr>
-        <w:ind w:left="576" w:hanging="576"/>
-        <w:rPr>
-          <w:b/>
-          <w:bCs/>
-          <w:color w:val="000000" w:themeColor="text1"/>
-          <w:lang w:val="eu-ES"/>
-        </w:rPr>
+        <w:pStyle w:val="Ttulo1"/>
       </w:pPr>
       <w:r>
-        <w:rPr>
-          <w:b/>
-          <w:bCs/>
-          <w:color w:val="000000" w:themeColor="text1"/>
-          <w:lang w:val="eu-ES"/>
-        </w:rPr>
         <w:t>Gaztelera</w:t>
       </w:r>
     </w:p>
@@ -349,10 +281,10 @@
       <w:ptab w:relativeTo="margin" w:alignment="center" w:leader="none"/>
     </w:r>
     <w:r>
-      <w:t>2021/04/0</w:t>
+      <w:t>2021/0</w:t>
     </w:r>
     <w:r>
-      <w:t>6</w:t>
+      <w:t>5/31</w:t>
     </w:r>
     <w:r>
       <w:ptab w:relativeTo="margin" w:alignment="right" w:leader="none"/>
@@ -375,13 +307,22 @@
     <w:r>
       <w:t xml:space="preserve"> / </w:t>
     </w:r>
-    <w:fldSimple w:instr="NUMPAGES  \* Arabic  \* MERGEFORMAT">
-      <w:r>
-        <w:t>2</w:t>
-      </w:r>
-    </w:fldSimple>
+    <w:r>
+      <w:fldChar w:fldCharType="begin"/>
+    </w:r>
+    <w:r>
+      <w:instrText>NUMPAGES  \* Arabic  \* MERGEFORMAT</w:instrText>
+    </w:r>
+    <w:r>
+      <w:fldChar w:fldCharType="separate"/>
+    </w:r>
+    <w:r>
+      <w:t>2</w:t>
+    </w:r>
+    <w:r>
+      <w:fldChar w:fldCharType="end"/>
+    </w:r>
   </w:p>
-  <w:p/>
 </w:ftr>
 </file>
 
@@ -645,11 +586,6 @@
       </w:tc>
     </w:tr>
   </w:tbl>
-  <w:p>
-    <w:pPr>
-      <w:pStyle w:val="Encabezado"/>
-    </w:pPr>
-  </w:p>
   <w:p/>
 </w:hdr>
 </file>
@@ -946,7 +882,7 @@
   <w:abstractNum w:abstractNumId="3" w15:restartNumberingAfterBreak="0">
     <w:nsid w:val="739C68F8"/>
     <w:multiLevelType w:val="multilevel"/>
-    <w:tmpl w:val="760039B4"/>
+    <w:tmpl w:val="119AC7E4"/>
     <w:lvl w:ilvl="0">
       <w:start w:val="1"/>
       <w:numFmt w:val="decimal"/>
@@ -1579,7 +1515,7 @@
     <w:link w:val="Ttulo1Car"/>
     <w:uiPriority w:val="9"/>
     <w:qFormat/>
-    <w:rsid w:val="004B6F21"/>
+    <w:rsid w:val="00235121"/>
     <w:pPr>
       <w:keepNext/>
       <w:keepLines/>
@@ -1591,9 +1527,11 @@
     </w:pPr>
     <w:rPr>
       <w:rFonts w:asciiTheme="majorHAnsi" w:eastAsiaTheme="majorEastAsia" w:hAnsiTheme="majorHAnsi" w:cstheme="majorBidi"/>
-      <w:color w:val="262626" w:themeColor="text1" w:themeTint="D9"/>
+      <w:b/>
+      <w:bCs/>
       <w:sz w:val="32"/>
       <w:szCs w:val="32"/>
+      <w:lang w:val="eu-ES"/>
     </w:rPr>
   </w:style>
   <w:style w:type="paragraph" w:styleId="Ttulo2">
@@ -1604,7 +1542,7 @@
     <w:uiPriority w:val="9"/>
     <w:unhideWhenUsed/>
     <w:qFormat/>
-    <w:rsid w:val="004B6F21"/>
+    <w:rsid w:val="00CF53D3"/>
     <w:pPr>
       <w:keepNext/>
       <w:keepLines/>
@@ -1617,7 +1555,7 @@
     </w:pPr>
     <w:rPr>
       <w:rFonts w:asciiTheme="majorHAnsi" w:eastAsiaTheme="majorEastAsia" w:hAnsiTheme="majorHAnsi" w:cstheme="majorBidi"/>
-      <w:color w:val="262626" w:themeColor="text1" w:themeTint="D9"/>
+      <w:b/>
       <w:sz w:val="28"/>
       <w:szCs w:val="28"/>
     </w:rPr>
@@ -1630,7 +1568,7 @@
     <w:uiPriority w:val="9"/>
     <w:unhideWhenUsed/>
     <w:qFormat/>
-    <w:rsid w:val="004B6F21"/>
+    <w:rsid w:val="00CF53D3"/>
     <w:pPr>
       <w:keepNext/>
       <w:keepLines/>
@@ -1643,7 +1581,7 @@
     </w:pPr>
     <w:rPr>
       <w:rFonts w:asciiTheme="majorHAnsi" w:eastAsiaTheme="majorEastAsia" w:hAnsiTheme="majorHAnsi" w:cstheme="majorBidi"/>
-      <w:color w:val="0D0D0D" w:themeColor="text1" w:themeTint="F2"/>
+      <w:b/>
       <w:sz w:val="24"/>
       <w:szCs w:val="24"/>
     </w:rPr>
@@ -1656,7 +1594,7 @@
     <w:uiPriority w:val="9"/>
     <w:unhideWhenUsed/>
     <w:qFormat/>
-    <w:rsid w:val="00270B8D"/>
+    <w:rsid w:val="00CF53D3"/>
     <w:pPr>
       <w:keepNext/>
       <w:keepLines/>
@@ -1669,6 +1607,7 @@
     </w:pPr>
     <w:rPr>
       <w:rFonts w:asciiTheme="majorHAnsi" w:hAnsiTheme="majorHAnsi" w:cstheme="majorHAnsi"/>
+      <w:b/>
       <w:lang w:val="eu-ES"/>
     </w:rPr>
   </w:style>
@@ -1681,7 +1620,7 @@
     <w:semiHidden/>
     <w:unhideWhenUsed/>
     <w:qFormat/>
-    <w:rsid w:val="004B6F21"/>
+    <w:rsid w:val="00CF53D3"/>
     <w:pPr>
       <w:keepNext/>
       <w:keepLines/>
@@ -1693,7 +1632,7 @@
       <w:outlineLvl w:val="4"/>
     </w:pPr>
     <w:rPr>
-      <w:color w:val="404040" w:themeColor="text1" w:themeTint="BF"/>
+      <w:b/>
     </w:rPr>
   </w:style>
   <w:style w:type="paragraph" w:styleId="Ttulo6">
@@ -1830,12 +1769,14 @@
     <w:basedOn w:val="Fuentedeprrafopredeter"/>
     <w:link w:val="Ttulo1"/>
     <w:uiPriority w:val="9"/>
-    <w:rsid w:val="004B6F21"/>
+    <w:rsid w:val="00235121"/>
     <w:rPr>
       <w:rFonts w:asciiTheme="majorHAnsi" w:eastAsiaTheme="majorEastAsia" w:hAnsiTheme="majorHAnsi" w:cstheme="majorBidi"/>
-      <w:color w:val="262626" w:themeColor="text1" w:themeTint="D9"/>
+      <w:b/>
+      <w:bCs/>
       <w:sz w:val="32"/>
       <w:szCs w:val="32"/>
+      <w:lang w:val="eu-ES"/>
     </w:rPr>
   </w:style>
   <w:style w:type="character" w:customStyle="1" w:styleId="Ttulo2Car">
@@ -1843,10 +1784,10 @@
     <w:basedOn w:val="Fuentedeprrafopredeter"/>
     <w:link w:val="Ttulo2"/>
     <w:uiPriority w:val="9"/>
-    <w:rsid w:val="004B6F21"/>
+    <w:rsid w:val="00CF53D3"/>
     <w:rPr>
       <w:rFonts w:asciiTheme="majorHAnsi" w:eastAsiaTheme="majorEastAsia" w:hAnsiTheme="majorHAnsi" w:cstheme="majorBidi"/>
-      <w:color w:val="262626" w:themeColor="text1" w:themeTint="D9"/>
+      <w:b/>
       <w:sz w:val="28"/>
       <w:szCs w:val="28"/>
     </w:rPr>
@@ -1856,10 +1797,10 @@
     <w:basedOn w:val="Fuentedeprrafopredeter"/>
     <w:link w:val="Ttulo3"/>
     <w:uiPriority w:val="9"/>
-    <w:rsid w:val="004B6F21"/>
+    <w:rsid w:val="00CF53D3"/>
     <w:rPr>
       <w:rFonts w:asciiTheme="majorHAnsi" w:eastAsiaTheme="majorEastAsia" w:hAnsiTheme="majorHAnsi" w:cstheme="majorBidi"/>
-      <w:color w:val="0D0D0D" w:themeColor="text1" w:themeTint="F2"/>
+      <w:b/>
       <w:sz w:val="24"/>
       <w:szCs w:val="24"/>
     </w:rPr>
@@ -1869,9 +1810,10 @@
     <w:basedOn w:val="Fuentedeprrafopredeter"/>
     <w:link w:val="Ttulo4"/>
     <w:uiPriority w:val="9"/>
-    <w:rsid w:val="00270B8D"/>
+    <w:rsid w:val="00CF53D3"/>
     <w:rPr>
       <w:rFonts w:asciiTheme="majorHAnsi" w:hAnsiTheme="majorHAnsi" w:cstheme="majorHAnsi"/>
+      <w:b/>
       <w:lang w:val="eu-ES"/>
     </w:rPr>
   </w:style>
@@ -1881,9 +1823,9 @@
     <w:link w:val="Ttulo5"/>
     <w:uiPriority w:val="9"/>
     <w:semiHidden/>
-    <w:rsid w:val="004B6F21"/>
-    <w:rPr>
-      <w:color w:val="404040" w:themeColor="text1" w:themeTint="BF"/>
+    <w:rsid w:val="00CF53D3"/>
+    <w:rPr>
+      <w:b/>
     </w:rPr>
   </w:style>
   <w:style w:type="character" w:customStyle="1" w:styleId="Ttulo6Car">
@@ -1986,16 +1928,19 @@
     <w:link w:val="TtuloCar"/>
     <w:uiPriority w:val="10"/>
     <w:qFormat/>
-    <w:rsid w:val="004B6F21"/>
+    <w:rsid w:val="00321E47"/>
     <w:pPr>
       <w:spacing w:after="0" w:line="240" w:lineRule="auto"/>
       <w:contextualSpacing/>
     </w:pPr>
     <w:rPr>
       <w:rFonts w:asciiTheme="majorHAnsi" w:eastAsiaTheme="majorEastAsia" w:hAnsiTheme="majorHAnsi" w:cstheme="majorBidi"/>
+      <w:b/>
+      <w:bCs/>
       <w:spacing w:val="-10"/>
-      <w:sz w:val="56"/>
-      <w:szCs w:val="56"/>
+      <w:sz w:val="44"/>
+      <w:szCs w:val="44"/>
+      <w:lang w:val="eu-ES"/>
     </w:rPr>
   </w:style>
   <w:style w:type="character" w:customStyle="1" w:styleId="TtuloCar">
@@ -2003,12 +1948,15 @@
     <w:basedOn w:val="Fuentedeprrafopredeter"/>
     <w:link w:val="Ttulo"/>
     <w:uiPriority w:val="10"/>
-    <w:rsid w:val="004B6F21"/>
+    <w:rsid w:val="00321E47"/>
     <w:rPr>
       <w:rFonts w:asciiTheme="majorHAnsi" w:eastAsiaTheme="majorEastAsia" w:hAnsiTheme="majorHAnsi" w:cstheme="majorBidi"/>
+      <w:b/>
+      <w:bCs/>
       <w:spacing w:val="-10"/>
-      <w:sz w:val="56"/>
-      <w:szCs w:val="56"/>
+      <w:sz w:val="44"/>
+      <w:szCs w:val="44"/>
+      <w:lang w:val="eu-ES"/>
     </w:rPr>
   </w:style>
   <w:style w:type="paragraph" w:styleId="Subttulo">

</xml_diff>